<commit_message>
adds test scenario doc
</commit_message>
<xml_diff>
--- a/TestScenarioPartiallyRestrictedFinesBorrower.docx
+++ b/TestScenarioPartiallyRestrictedFinesBorrower.docx
@@ -7,10 +7,19 @@
         <w:pStyle w:val="Heading1"/>
       </w:pPr>
       <w:r>
-        <w:t xml:space="preserve">Scenario 2: Partially Restricted (Loans) </w:t>
-      </w:r>
-      <w:r>
-        <w:t>Borrower Borrowing</w:t>
+        <w:t xml:space="preserve">Scenario </w:t>
+      </w:r>
+      <w:r>
+        <w:t>4</w:t>
+      </w:r>
+      <w:r>
+        <w:t>: Partially Restricted (</w:t>
+      </w:r>
+      <w:r>
+        <w:t>Fines</w:t>
+      </w:r>
+      <w:r>
+        <w:t>) Borrower Borrowing</w:t>
       </w:r>
     </w:p>
     <w:p>
@@ -28,19 +37,13 @@
         <w:pStyle w:val="ListBullet"/>
       </w:pPr>
       <w:r>
-        <w:t xml:space="preserve">Makes sure </w:t>
-      </w:r>
-      <w:r>
-        <w:t xml:space="preserve">a partially </w:t>
-      </w:r>
-      <w:r>
-        <w:t>restricted</w:t>
-      </w:r>
-      <w:r>
-        <w:t xml:space="preserve"> (loans)</w:t>
-      </w:r>
-      <w:r>
-        <w:t xml:space="preserve"> borrower:</w:t>
+        <w:t>Makes sure a partially restricted (</w:t>
+      </w:r>
+      <w:r>
+        <w:t>fines</w:t>
+      </w:r>
+      <w:r>
+        <w:t>) borrower:</w:t>
       </w:r>
     </w:p>
     <w:p>
@@ -197,13 +200,13 @@
         <w:pStyle w:val="ListBullet"/>
       </w:pPr>
       <w:r>
-        <w:t>2</w:t>
-      </w:r>
-      <w:r>
-        <w:t xml:space="preserve">. </w:t>
-      </w:r>
-      <w:r>
-        <w:t>Borrows available book with no restrictions – success</w:t>
+        <w:t xml:space="preserve">2. </w:t>
+      </w:r>
+      <w:r>
+        <w:t xml:space="preserve">Partially restricted borrower (fines) borrows available book </w:t>
+      </w:r>
+      <w:r>
+        <w:t>– success</w:t>
       </w:r>
     </w:p>
     <w:p>
@@ -211,16 +214,19 @@
         <w:pStyle w:val="ListBullet"/>
       </w:pPr>
       <w:r>
-        <w:t>7</w:t>
-      </w:r>
-      <w:r>
-        <w:t xml:space="preserve">. </w:t>
-      </w:r>
-      <w:r>
-        <w:t>Borrows loaned book with no restrictions</w:t>
-      </w:r>
-      <w:r>
-        <w:t xml:space="preserve"> - failure</w:t>
+        <w:t>8.</w:t>
+      </w:r>
+      <w:r>
+        <w:t xml:space="preserve"> </w:t>
+      </w:r>
+      <w:r>
+        <w:t>Partially restricted borrower (fines) borrows</w:t>
+      </w:r>
+      <w:r>
+        <w:t xml:space="preserve"> loaned book </w:t>
+      </w:r>
+      <w:r>
+        <w:t>- failure</w:t>
       </w:r>
     </w:p>
     <w:p>
@@ -265,10 +271,13 @@
         <w:pStyle w:val="ListBullet"/>
       </w:pPr>
       <w:r>
-        <w:t>Partially restricted (loans)</w:t>
-      </w:r>
-      <w:r>
-        <w:t xml:space="preserve"> borrower can borrow an available book</w:t>
+        <w:t>Partially restricted (</w:t>
+      </w:r>
+      <w:r>
+        <w:t>fines</w:t>
+      </w:r>
+      <w:r>
+        <w:t>) borrower can borrow an available book</w:t>
       </w:r>
     </w:p>
     <w:p>
@@ -276,7 +285,16 @@
         <w:pStyle w:val="ListBullet"/>
       </w:pPr>
       <w:r>
-        <w:t>Partially restricted (loans)</w:t>
+        <w:t>Partially restricted (</w:t>
+      </w:r>
+      <w:r>
+        <w:t>fines</w:t>
+      </w:r>
+      <w:r>
+        <w:t>)</w:t>
+      </w:r>
+      <w:r>
+        <w:t xml:space="preserve"> </w:t>
       </w:r>
       <w:r>
         <w:t>borrower can’t borrow a loaned book</w:t>
@@ -309,22 +327,19 @@
       <w:bookmarkEnd w:id="3"/>
       <w:r>
         <w:lastRenderedPageBreak/>
-        <w:t>Script #</w:t>
-      </w:r>
-      <w:r>
-        <w:t>2</w:t>
-      </w:r>
-      <w:r>
-        <w:t xml:space="preserve">: </w:t>
-      </w:r>
-      <w:r>
-        <w:t xml:space="preserve">Borrows available book partial </w:t>
+        <w:t xml:space="preserve">Script #2: Borrows available book partial </w:t>
       </w:r>
       <w:r>
         <w:t>restrictions</w:t>
       </w:r>
       <w:r>
-        <w:t xml:space="preserve"> (loans)</w:t>
+        <w:t xml:space="preserve"> (</w:t>
+      </w:r>
+      <w:r>
+        <w:t>fines</w:t>
+      </w:r>
+      <w:r>
+        <w:t>)</w:t>
       </w:r>
       <w:r>
         <w:t xml:space="preserve"> – success</w:t>
@@ -346,16 +361,13 @@
       </w:pPr>
       <w:bookmarkStart w:id="5" w:name="_Toc43786492"/>
       <w:r>
-        <w:t>Swipe card of a p</w:t>
-      </w:r>
-      <w:r>
-        <w:t>artially restricted (loans)</w:t>
-      </w:r>
-      <w:r>
-        <w:t xml:space="preserve"> </w:t>
-      </w:r>
-      <w:r>
-        <w:t>borrower, and attempt to borrow an available book</w:t>
+        <w:t>Swipe card of a partially restricted (</w:t>
+      </w:r>
+      <w:r>
+        <w:t>fines</w:t>
+      </w:r>
+      <w:r>
+        <w:t>) borrower, and attempt to borrow an available book</w:t>
       </w:r>
     </w:p>
     <w:p>
@@ -363,7 +375,13 @@
         <w:pStyle w:val="ListBullet"/>
       </w:pPr>
       <w:r>
-        <w:t>Swipe card again to confirm the loan appears</w:t>
+        <w:t xml:space="preserve">Swipe card again to confirm the </w:t>
+      </w:r>
+      <w:r>
+        <w:t xml:space="preserve">fine </w:t>
+      </w:r>
+      <w:r>
+        <w:t>appears</w:t>
       </w:r>
     </w:p>
     <w:p>
@@ -761,8 +779,6 @@
                 <w:sz w:val="24"/>
               </w:rPr>
             </w:pPr>
-            <w:bookmarkStart w:id="8" w:name="_GoBack"/>
-            <w:bookmarkEnd w:id="8"/>
             <w:r>
               <w:rPr>
                 <w:sz w:val="24"/>
@@ -1310,10 +1326,7 @@
           </w:tcPr>
           <w:p>
             <w:r>
-              <w:t>18/09/16 8</w:t>
-            </w:r>
-            <w:r>
-              <w:t>:15</w:t>
+              <w:t>18/09/16 8:20</w:t>
             </w:r>
             <w:r>
               <w:t xml:space="preserve"> pm</w:t>
@@ -1377,13 +1390,24 @@
         <w:t>Script #</w:t>
       </w:r>
       <w:r>
-        <w:t>7</w:t>
+        <w:t>8</w:t>
       </w:r>
       <w:r>
         <w:t xml:space="preserve">: Borrows loaned </w:t>
       </w:r>
       <w:r>
-        <w:t>book with no restrictions –</w:t>
+        <w:t xml:space="preserve">book with partial </w:t>
+      </w:r>
+      <w:r>
+        <w:t xml:space="preserve">restrictions </w:t>
+      </w:r>
+      <w:r>
+        <w:t xml:space="preserve">(fines) </w:t>
+      </w:r>
+      <w:bookmarkStart w:id="8" w:name="_GoBack"/>
+      <w:bookmarkEnd w:id="8"/>
+      <w:r>
+        <w:t>–</w:t>
       </w:r>
       <w:r>
         <w:t xml:space="preserve"> failure</w:t>
@@ -1402,19 +1426,13 @@
         <w:pStyle w:val="ListBullet"/>
       </w:pPr>
       <w:r>
-        <w:t xml:space="preserve">Swipe card of an </w:t>
-      </w:r>
-      <w:r>
-        <w:t>p</w:t>
-      </w:r>
-      <w:r>
-        <w:t>artially restricted (loans)</w:t>
-      </w:r>
-      <w:r>
-        <w:t xml:space="preserve"> </w:t>
-      </w:r>
-      <w:r>
-        <w:t>borrower, and attempt to borrow a loaned book</w:t>
+        <w:t>Swipe card o</w:t>
+      </w:r>
+      <w:r>
+        <w:t>f an partially restricted (fines</w:t>
+      </w:r>
+      <w:r>
+        <w:t>) borrower, and attempt to borrow a loaned book</w:t>
       </w:r>
     </w:p>
     <w:p>
@@ -1653,12 +1671,6 @@
                 <w:sz w:val="24"/>
               </w:rPr>
             </w:pPr>
-            <w:r>
-              <w:rPr>
-                <w:sz w:val="24"/>
-              </w:rPr>
-              <w:t>Click Borrow Books</w:t>
-            </w:r>
           </w:p>
         </w:tc>
         <w:tc>
@@ -1760,7 +1772,7 @@
               <w:rPr>
                 <w:sz w:val="24"/>
               </w:rPr>
-              <w:t>Enter member id (1) and click Swipe Card</w:t>
+              <w:t>Enter member id (4) and click Swipe Card</w:t>
             </w:r>
           </w:p>
         </w:tc>
@@ -1770,11 +1782,8 @@
           </w:tcPr>
           <w:p>
             <w:pPr>
-              <w:pStyle w:val="bp"/>
-              <w:numPr>
-                <w:ilvl w:val="0"/>
-                <w:numId w:val="33"/>
-              </w:numPr>
+              <w:pStyle w:val="proc"/>
+              <w:ind w:left="360" w:hanging="360"/>
               <w:rPr>
                 <w:sz w:val="24"/>
               </w:rPr>
@@ -1783,115 +1792,7 @@
               <w:rPr>
                 <w:sz w:val="24"/>
               </w:rPr>
-              <w:t>Swipe Card panel disabled</w:t>
-            </w:r>
-          </w:p>
-          <w:p>
-            <w:pPr>
-              <w:pStyle w:val="bp"/>
-              <w:numPr>
-                <w:ilvl w:val="0"/>
-                <w:numId w:val="33"/>
-              </w:numPr>
-              <w:rPr>
-                <w:sz w:val="24"/>
-              </w:rPr>
-            </w:pPr>
-            <w:r>
-              <w:rPr>
-                <w:sz w:val="24"/>
-              </w:rPr>
-              <w:t>Scan Book panel enabled</w:t>
-            </w:r>
-          </w:p>
-          <w:p>
-            <w:pPr>
-              <w:pStyle w:val="bp"/>
-              <w:numPr>
-                <w:ilvl w:val="0"/>
-                <w:numId w:val="33"/>
-              </w:numPr>
-              <w:rPr>
-                <w:sz w:val="24"/>
-              </w:rPr>
-            </w:pPr>
-            <w:r>
-              <w:rPr>
-                <w:sz w:val="24"/>
-              </w:rPr>
-              <w:t>Main panel changes to ‘Scan Book’ state</w:t>
-            </w:r>
-          </w:p>
-          <w:p>
-            <w:pPr>
-              <w:pStyle w:val="bp"/>
-              <w:numPr>
-                <w:ilvl w:val="0"/>
-                <w:numId w:val="33"/>
-              </w:numPr>
-              <w:rPr>
-                <w:sz w:val="24"/>
-              </w:rPr>
-            </w:pPr>
-            <w:r>
-              <w:rPr>
-                <w:sz w:val="24"/>
-              </w:rPr>
-              <w:t>Member details (1) displayed</w:t>
-            </w:r>
-          </w:p>
-          <w:p>
-            <w:pPr>
-              <w:pStyle w:val="bp"/>
-              <w:numPr>
-                <w:ilvl w:val="0"/>
-                <w:numId w:val="33"/>
-              </w:numPr>
-              <w:rPr>
-                <w:sz w:val="24"/>
-              </w:rPr>
-            </w:pPr>
-            <w:r>
-              <w:rPr>
-                <w:sz w:val="24"/>
-              </w:rPr>
-              <w:t>No fines displayed in Restricted section</w:t>
-            </w:r>
-          </w:p>
-          <w:p>
-            <w:pPr>
-              <w:pStyle w:val="bp"/>
-              <w:numPr>
-                <w:ilvl w:val="0"/>
-                <w:numId w:val="33"/>
-              </w:numPr>
-              <w:rPr>
-                <w:sz w:val="24"/>
-              </w:rPr>
-            </w:pPr>
-            <w:r>
-              <w:rPr>
-                <w:sz w:val="24"/>
-              </w:rPr>
-              <w:t>Overdue loans displayed in Restricted section</w:t>
-            </w:r>
-          </w:p>
-          <w:p>
-            <w:pPr>
-              <w:pStyle w:val="bp"/>
-              <w:numPr>
-                <w:ilvl w:val="0"/>
-                <w:numId w:val="33"/>
-              </w:numPr>
-              <w:rPr>
-                <w:sz w:val="24"/>
-              </w:rPr>
-            </w:pPr>
-            <w:r>
-              <w:rPr>
-                <w:sz w:val="24"/>
-              </w:rPr>
-              <w:t>Loans displayed in existing loans section</w:t>
+              <w:t>Click Borrow Books</w:t>
             </w:r>
           </w:p>
         </w:tc>
@@ -1913,7 +1814,6 @@
           </w:tcPr>
           <w:p>
             <w:r>
-              <w:lastRenderedPageBreak/>
               <w:t>3</w:t>
             </w:r>
           </w:p>
@@ -2181,6 +2081,7 @@
         <w:pStyle w:val="Heading3"/>
       </w:pPr>
       <w:r>
+        <w:lastRenderedPageBreak/>
         <w:t>Test Execution</w:t>
       </w:r>
     </w:p>
@@ -2259,7 +2160,10 @@
           </w:tcPr>
           <w:p>
             <w:r>
-              <w:t>18/09/16 8:10 pm</w:t>
+              <w:t>18/09/16 8:30</w:t>
+            </w:r>
+            <w:r>
+              <w:t xml:space="preserve"> pm</w:t>
             </w:r>
           </w:p>
         </w:tc>
@@ -2332,6 +2236,7 @@
       </w:r>
     </w:p>
     <w:p/>
+    <w:p/>
     <w:sectPr>
       <w:headerReference w:type="even" r:id="rId7"/>
       <w:headerReference w:type="default" r:id="rId8"/>
@@ -2398,7 +2303,14 @@
         <w:b/>
         <w:sz w:val="16"/>
       </w:rPr>
-      <w:t xml:space="preserve"> | </w:t>
+      <w:t xml:space="preserve"> </w:t>
+    </w:r>
+    <w:r>
+      <w:rPr>
+        <w:b/>
+        <w:sz w:val="16"/>
+      </w:rPr>
+      <w:t xml:space="preserve">| </w:t>
     </w:r>
     <w:r>
       <w:rPr>
@@ -2741,13 +2653,8 @@
         <w:bCs/>
         <w:sz w:val="16"/>
       </w:rPr>
-      <w:t>Test Scenario 2: Partially Restricted (Loans) Borrower Borrowing</w:t>
+      <w:t>Test Scenario 3: Partially Restricted (Fines) Borrower Borrowing</w:t>
     </w:r>
-  </w:p>
-  <w:p>
-    <w:pPr>
-      <w:pStyle w:val="Header"/>
-    </w:pPr>
   </w:p>
   <w:p>
     <w:pPr>
@@ -2793,7 +2700,7 @@
         <w:bCs/>
         <w:sz w:val="16"/>
       </w:rPr>
-      <w:t>Test Scenario 2:</w:t>
+      <w:t>Test Scenario 4</w:t>
     </w:r>
     <w:r>
       <w:rPr>
@@ -2801,13 +2708,8 @@
         <w:bCs/>
         <w:sz w:val="16"/>
       </w:rPr>
-      <w:t xml:space="preserve"> Partially Restricted (Loans) Borrower Borrowing</w:t>
+      <w:t>: Partially Restricted (Fines) Borrower Borrowing</w:t>
     </w:r>
-  </w:p>
-  <w:p>
-    <w:pPr>
-      <w:pStyle w:val="Header"/>
-    </w:pPr>
   </w:p>
 </w:hdr>
 </file>
@@ -7084,7 +6986,7 @@
     <w:name w:val="Heading 1 Char"/>
     <w:basedOn w:val="DefaultParagraphFont"/>
     <w:link w:val="Heading1"/>
-    <w:rsid w:val="00B66323"/>
+    <w:rsid w:val="00880856"/>
     <w:rPr>
       <w:rFonts w:ascii="Arial" w:hAnsi="Arial"/>
       <w:b/>
@@ -7095,9 +6997,10 @@
   </w:style>
   <w:style w:type="character" w:customStyle="1" w:styleId="Heading2Char">
     <w:name w:val="Heading 2 Char"/>
+    <w:aliases w:val="h2 Char"/>
     <w:basedOn w:val="DefaultParagraphFont"/>
     <w:link w:val="Heading2"/>
-    <w:rsid w:val="00B66323"/>
+    <w:rsid w:val="00880856"/>
     <w:rPr>
       <w:rFonts w:ascii="Arial" w:hAnsi="Arial"/>
       <w:b/>
@@ -7109,7 +7012,7 @@
     <w:name w:val="Heading 3 Char"/>
     <w:basedOn w:val="DefaultParagraphFont"/>
     <w:link w:val="Heading3"/>
-    <w:rsid w:val="00B66323"/>
+    <w:rsid w:val="00880856"/>
     <w:rPr>
       <w:rFonts w:ascii="Arial" w:hAnsi="Arial"/>
       <w:b/>
@@ -7121,7 +7024,7 @@
   <w:style w:type="paragraph" w:customStyle="1" w:styleId="bp">
     <w:name w:val="bp"/>
     <w:basedOn w:val="Normal"/>
-    <w:rsid w:val="00B66323"/>
+    <w:rsid w:val="00880856"/>
     <w:pPr>
       <w:spacing w:before="80" w:after="80"/>
     </w:pPr>
@@ -7133,7 +7036,7 @@
   <w:style w:type="paragraph" w:customStyle="1" w:styleId="proc">
     <w:name w:val="proc"/>
     <w:basedOn w:val="Normal"/>
-    <w:rsid w:val="00B66323"/>
+    <w:rsid w:val="00880856"/>
     <w:pPr>
       <w:spacing w:before="80" w:after="80"/>
     </w:pPr>

</xml_diff>